<commit_message>
completado contenido del análisis de competencias
</commit_message>
<xml_diff>
--- a/memoria/Estudio de compenencia.docx
+++ b/memoria/Estudio de compenencia.docx
@@ -3,120 +3,613 @@
 <w:document xmlns:wpc="http://schemas.microsoft.com/office/word/2010/wordprocessingCanvas" xmlns:cx="http://schemas.microsoft.com/office/drawing/2014/chartex" xmlns:cx1="http://schemas.microsoft.com/office/drawing/2015/9/8/chartex" xmlns:cx2="http://schemas.microsoft.com/office/drawing/2015/10/21/chartex" xmlns:cx3="http://schemas.microsoft.com/office/drawing/2016/5/9/chartex" xmlns:cx4="http://schemas.microsoft.com/office/drawing/2016/5/10/chartex" xmlns:cx5="http://schemas.microsoft.com/office/drawing/2016/5/11/chartex" xmlns:cx6="http://schemas.microsoft.com/office/drawing/2016/5/12/chartex" xmlns:cx7="http://schemas.microsoft.com/office/drawing/2016/5/13/chartex" xmlns:cx8="http://schemas.microsoft.com/office/drawing/2016/5/14/chartex" xmlns:mc="http://schemas.openxmlformats.org/markup-compatibility/2006" xmlns:aink="http://schemas.microsoft.com/office/drawing/2016/ink" xmlns:am3d="http://schemas.microsoft.com/office/drawing/2017/model3d" xmlns:o="urn:schemas-microsoft-com:office:office" xmlns:oel="http://schemas.microsoft.com/office/2019/extlst" xmlns:r="http://schemas.openxmlformats.org/officeDocument/2006/relationships" xmlns:m="http://schemas.openxmlformats.org/officeDocument/2006/math" xmlns:v="urn:schemas-microsoft-com:vml" xmlns:wp14="http://schemas.microsoft.com/office/word/2010/wordprocessingDrawing" xmlns:wp="http://schemas.openxmlformats.org/drawingml/2006/wordprocessingDrawing" xmlns:w10="urn:schemas-microsoft-com:office:word" xmlns:w="http://schemas.openxmlformats.org/wordprocessingml/2006/main" xmlns:w14="http://schemas.microsoft.com/office/word/2010/wordml" xmlns:w15="http://schemas.microsoft.com/office/word/2012/wordml" xmlns:w16cex="http://schemas.microsoft.com/office/word/2018/wordml/cex" xmlns:w16cid="http://schemas.microsoft.com/office/word/2016/wordml/cid" xmlns:w16="http://schemas.microsoft.com/office/word/2018/wordml" xmlns:w16sdtdh="http://schemas.microsoft.com/office/word/2020/wordml/sdtdatahash" xmlns:w16se="http://schemas.microsoft.com/office/word/2015/wordml/symex" xmlns:wpg="http://schemas.microsoft.com/office/word/2010/wordprocessingGroup" xmlns:wpi="http://schemas.microsoft.com/office/word/2010/wordprocessingInk" xmlns:wne="http://schemas.microsoft.com/office/word/2006/wordml" xmlns:wps="http://schemas.microsoft.com/office/word/2010/wordprocessingShape" mc:Ignorable="w14 w15 w16se w16cid w16 w16cex w16sdtdh wp14">
   <w:body>
     <w:p>
-      <w:r>
-        <w:t xml:space="preserve">La mayoría de investigaciones están centradas en </w:t>
-      </w:r>
-      <w:proofErr w:type="spellStart"/>
-      <w:r>
-        <w:t>soft</w:t>
-      </w:r>
-      <w:proofErr w:type="spellEnd"/>
-      <w:r>
+      <w:pPr>
+        <w:rPr>
+          <w:u w:val="single"/>
+        </w:rPr>
+      </w:pPr>
+      <w:r>
+        <w:rPr>
+          <w:u w:val="single"/>
+        </w:rPr>
+        <w:t>Resumen de tecnologías</w:t>
+      </w:r>
+    </w:p>
+    <w:p>
+      <w:r>
+        <w:t>Pneumáticos, hidráulicos y constrained sliding.</w:t>
+      </w:r>
+    </w:p>
+    <w:p>
+      <w:pPr>
+        <w:pStyle w:val="Prrafodelista"/>
+        <w:numPr>
+          <w:ilvl w:val="0"/>
+          <w:numId w:val="1"/>
+        </w:numPr>
+      </w:pPr>
+      <w:r>
+        <w:t>Requiere dedo solidario a actuador =&gt; si no se mueve el mecanismo, no mueves la mano</w:t>
+      </w:r>
+    </w:p>
+    <w:p>
+      <w:pPr>
+        <w:pStyle w:val="Prrafodelista"/>
+        <w:numPr>
+          <w:ilvl w:val="0"/>
+          <w:numId w:val="1"/>
+        </w:numPr>
+      </w:pPr>
+      <w:r>
+        <w:t>Difícil modelado =&gt; difícil control preciso</w:t>
+      </w:r>
+    </w:p>
+    <w:p>
+      <w:pPr>
+        <w:pStyle w:val="Prrafodelista"/>
+        <w:numPr>
+          <w:ilvl w:val="0"/>
+          <w:numId w:val="1"/>
+        </w:numPr>
+      </w:pPr>
+      <w:r>
+        <w:t>Tampoco es que haga falta un control muy preciso</w:t>
+      </w:r>
+    </w:p>
+    <w:p>
+      <w:pPr>
+        <w:pStyle w:val="Prrafodelista"/>
+        <w:numPr>
+          <w:ilvl w:val="0"/>
+          <w:numId w:val="1"/>
+        </w:numPr>
+      </w:pPr>
+      <w:r>
+        <w:t>E</w:t>
+      </w:r>
+      <w:r>
+        <w:t>vita</w:t>
+      </w:r>
+      <w:r>
+        <w:t>n el</w:t>
+      </w:r>
+      <w:r>
+        <w:t xml:space="preserve"> problema de la coincidencia de los ejes de rotación.</w:t>
+      </w:r>
+    </w:p>
+    <w:p>
+      <w:pPr>
+        <w:pStyle w:val="Prrafodelista"/>
+        <w:numPr>
+          <w:ilvl w:val="0"/>
+          <w:numId w:val="1"/>
+        </w:numPr>
+      </w:pPr>
+      <w:r>
+        <w:t>Peligro de hiperextensión de constrained sliding</w:t>
+      </w:r>
+    </w:p>
+    <w:p>
+      <w:r>
+        <w:t>Cables</w:t>
+      </w:r>
+      <w:r>
+        <w:t xml:space="preserve"> (tendones)</w:t>
+      </w:r>
+    </w:p>
+    <w:p>
+      <w:pPr>
+        <w:pStyle w:val="Prrafodelista"/>
+        <w:numPr>
+          <w:ilvl w:val="0"/>
+          <w:numId w:val="1"/>
+        </w:numPr>
+      </w:pPr>
+      <w:r>
+        <w:t>Van por abajo =&gt; menos somatosensacion</w:t>
+      </w:r>
+    </w:p>
+    <w:p>
+      <w:pPr>
+        <w:pStyle w:val="Prrafodelista"/>
+        <w:numPr>
+          <w:ilvl w:val="0"/>
+          <w:numId w:val="1"/>
+        </w:numPr>
+      </w:pPr>
+      <w:r>
+        <w:t>Trabajar con cables es una movida: bowden tiene fricciones raras, pull solo necesitas elementos elásticos para recoger, push/pull necesitas mantenerlo tenso.</w:t>
+      </w:r>
+    </w:p>
+    <w:p>
+      <w:pPr>
+        <w:pStyle w:val="Prrafodelista"/>
+        <w:numPr>
+          <w:ilvl w:val="0"/>
+          <w:numId w:val="1"/>
+        </w:numPr>
+      </w:pPr>
+      <w:r>
+        <w:t>Actuar DOFs independientes =&gt; extra bulky</w:t>
+      </w:r>
+    </w:p>
+    <w:p>
+      <w:r>
+        <w:t>Mecanismos de barras infraactuados</w:t>
+      </w:r>
+      <w:r>
+        <w:t xml:space="preserve"> (incluyendo base-distal)</w:t>
+      </w:r>
+    </w:p>
+    <w:p>
+      <w:pPr>
+        <w:pStyle w:val="Prrafodelista"/>
+        <w:numPr>
+          <w:ilvl w:val="0"/>
+          <w:numId w:val="1"/>
+        </w:numPr>
+      </w:pPr>
+      <w:r>
+        <w:t>Bulky</w:t>
+      </w:r>
+    </w:p>
+    <w:p>
+      <w:pPr>
+        <w:pStyle w:val="Prrafodelista"/>
+        <w:numPr>
+          <w:ilvl w:val="0"/>
+          <w:numId w:val="1"/>
+        </w:numPr>
+      </w:pPr>
+      <w:r>
+        <w:t>Pocas opciones de agarre</w:t>
+      </w:r>
+    </w:p>
+    <w:p>
+      <w:pPr>
+        <w:pStyle w:val="Prrafodelista"/>
+        <w:numPr>
+          <w:ilvl w:val="0"/>
+          <w:numId w:val="1"/>
+        </w:numPr>
+      </w:pPr>
+      <w:r>
+        <w:t>Fácil control y modelado</w:t>
+      </w:r>
+    </w:p>
+    <w:p>
+      <w:r>
+        <w:t>Mecanismos de barras</w:t>
+      </w:r>
+    </w:p>
+    <w:p>
+      <w:pPr>
+        <w:pStyle w:val="Prrafodelista"/>
+        <w:numPr>
+          <w:ilvl w:val="0"/>
+          <w:numId w:val="1"/>
+        </w:numPr>
+      </w:pPr>
+      <w:r>
+        <w:t>Mucho peso</w:t>
+      </w:r>
+      <w:r>
+        <w:t>*</w:t>
+      </w:r>
+    </w:p>
+    <w:p>
+      <w:pPr>
+        <w:pStyle w:val="Prrafodelista"/>
+        <w:numPr>
+          <w:ilvl w:val="0"/>
+          <w:numId w:val="1"/>
+        </w:numPr>
+      </w:pPr>
+      <w:r>
+        <w:t xml:space="preserve">Actuadores en la mano =&gt; bulky </w:t>
+      </w:r>
+      <w:r>
+        <w:t>**</w:t>
+      </w:r>
+    </w:p>
+    <w:p>
+      <w:pPr>
+        <w:pStyle w:val="Prrafodelista"/>
+        <w:numPr>
+          <w:ilvl w:val="0"/>
+          <w:numId w:val="1"/>
+        </w:numPr>
+      </w:pPr>
+      <w:r>
+        <w:t>No suelen ajustar bien al centro de rotación del usuario</w:t>
+      </w:r>
+      <w:r>
+        <w:t>***</w:t>
+      </w:r>
+    </w:p>
+    <w:p>
+      <w:pPr>
+        <w:pStyle w:val="Prrafodelista"/>
+        <w:numPr>
+          <w:ilvl w:val="0"/>
+          <w:numId w:val="1"/>
+        </w:numPr>
+      </w:pPr>
+      <w:r>
+        <w:t>Suelen ser a medida</w:t>
+      </w:r>
+      <w:r>
+        <w:t>***</w:t>
+      </w:r>
+    </w:p>
+    <w:p>
+      <w:r>
+        <w:t>*</w:t>
+      </w:r>
+      <w:r>
+        <w:t>L</w:t>
+      </w:r>
+      <w:r>
+        <w:t>lega a la restricción de los usuarios (200g)</w:t>
+      </w:r>
+    </w:p>
+    <w:p>
+      <w:r>
+        <w:t>**</w:t>
+      </w:r>
+      <w:r>
+        <w:t xml:space="preserve"> del mismo orden de magnitud que los demás</w:t>
+      </w:r>
+    </w:p>
+    <w:p>
+      <w:r>
+        <w:t>***Se puede hacer ajustable</w:t>
+      </w:r>
+    </w:p>
+    <w:p>
+      <w:pPr>
+        <w:rPr>
+          <w:u w:val="single"/>
+        </w:rPr>
+      </w:pPr>
+      <w:r>
+        <w:rPr>
+          <w:u w:val="single"/>
+        </w:rPr>
+        <w:br w:type="page"/>
+      </w:r>
+    </w:p>
+    <w:p>
+      <w:pPr>
+        <w:rPr>
+          <w:u w:val="single"/>
+        </w:rPr>
+      </w:pPr>
+      <w:r>
+        <w:rPr>
+          <w:u w:val="single"/>
+        </w:rPr>
+        <w:lastRenderedPageBreak/>
+        <w:t>Fortalezas</w:t>
+      </w:r>
+    </w:p>
+    <w:p>
+      <w:r>
+        <w:t xml:space="preserve">Si quieres maximizar el confort necesitas </w:t>
+      </w:r>
+      <w:r>
+        <w:rPr>
+          <w:b/>
+          <w:bCs/>
+        </w:rPr>
+        <w:t>varios tipos de agarre</w:t>
+      </w:r>
+      <w:r>
+        <w:rPr>
+          <w:b/>
+          <w:bCs/>
+        </w:rPr>
+        <w:t xml:space="preserve"> =&gt;</w:t>
+      </w:r>
+      <w:r>
+        <w:rPr>
+          <w:b/>
+          <w:bCs/>
+        </w:rPr>
+        <w:t xml:space="preserve"> actuar</w:t>
+      </w:r>
+      <w:r>
+        <w:rPr>
+          <w:b/>
+          <w:bCs/>
+        </w:rPr>
         <w:t xml:space="preserve"> </w:t>
       </w:r>
-      <w:proofErr w:type="spellStart"/>
-      <w:r>
-        <w:t>robotics</w:t>
-      </w:r>
-      <w:proofErr w:type="spellEnd"/>
-      <w:r>
-        <w:t xml:space="preserve">. Por un lado </w:t>
-      </w:r>
-      <w:r>
-        <w:t xml:space="preserve">los </w:t>
-      </w:r>
-      <w:proofErr w:type="spellStart"/>
-      <w:r>
-        <w:t>bladder</w:t>
-      </w:r>
-      <w:r>
-        <w:t>hidráulicos</w:t>
-      </w:r>
-      <w:proofErr w:type="spellEnd"/>
-      <w:r>
-        <w:t>/</w:t>
-      </w:r>
-      <w:proofErr w:type="spellStart"/>
-      <w:r>
-        <w:t>pneumáticos</w:t>
-      </w:r>
-      <w:proofErr w:type="spellEnd"/>
-      <w:r>
-        <w:t>. Por otro</w:t>
+      <w:r>
+        <w:rPr>
+          <w:b/>
+          <w:bCs/>
+        </w:rPr>
+        <w:t>gdls</w:t>
+      </w:r>
+      <w:r>
+        <w:rPr>
+          <w:b/>
+          <w:bCs/>
+        </w:rPr>
+        <w:t xml:space="preserve"> por completo</w:t>
+      </w:r>
+      <w:r>
+        <w:t>*</w:t>
       </w:r>
       <w:r>
         <w:t xml:space="preserve"> </w:t>
       </w:r>
-      <w:proofErr w:type="spellStart"/>
-      <w:r>
-        <w:t>contrained</w:t>
-      </w:r>
-      <w:proofErr w:type="spellEnd"/>
-      <w:r>
+      <w:r>
+        <w:rPr>
+          <w:b/>
+          <w:bCs/>
+        </w:rPr>
+        <w:t xml:space="preserve">incluyendo </w:t>
+      </w:r>
+      <w:r>
+        <w:rPr>
+          <w:b/>
+          <w:bCs/>
+        </w:rPr>
+        <w:t>pulgar</w:t>
+      </w:r>
+      <w:r>
+        <w:rPr>
+          <w:b/>
+          <w:bCs/>
+        </w:rPr>
+        <w:t>.</w:t>
+      </w:r>
+      <w:r>
+        <w:rPr>
+          <w:b/>
+          <w:bCs/>
+        </w:rPr>
         <w:t xml:space="preserve"> </w:t>
       </w:r>
-      <w:proofErr w:type="spellStart"/>
-      <w:r>
-        <w:t>sliding</w:t>
-      </w:r>
-      <w:proofErr w:type="spellEnd"/>
-      <w:r>
-        <w:t xml:space="preserve"> como </w:t>
-      </w:r>
-      <w:proofErr w:type="spellStart"/>
-      <w:r>
-        <w:t>relab</w:t>
-      </w:r>
-      <w:proofErr w:type="spellEnd"/>
-      <w:r>
-        <w:t>. El inconveniente de estos es que limitan el movimiento de la mano. La mano no se mueve si el mecanismo no se mueve.</w:t>
-      </w:r>
-    </w:p>
-    <w:p>
-      <w:r>
-        <w:t xml:space="preserve">La mayoría de los productos comerciales son de tendones o </w:t>
-      </w:r>
-      <w:proofErr w:type="spellStart"/>
-      <w:r>
-        <w:t>bowden</w:t>
-      </w:r>
-      <w:proofErr w:type="spellEnd"/>
-      <w:r>
-        <w:t xml:space="preserve">. Los tendones interfieren en la </w:t>
-      </w:r>
-      <w:proofErr w:type="spellStart"/>
-      <w:r>
-        <w:t>somatosensación</w:t>
-      </w:r>
-      <w:proofErr w:type="spellEnd"/>
-      <w:r>
-        <w:t xml:space="preserve">. Los </w:t>
-      </w:r>
-      <w:proofErr w:type="spellStart"/>
-      <w:r>
-        <w:t>bowden</w:t>
-      </w:r>
-      <w:proofErr w:type="spellEnd"/>
-      <w:r>
-        <w:t xml:space="preserve"> también, ya que deben ir anclados a la falange que empujan. </w:t>
-      </w:r>
-    </w:p>
-    <w:p>
-      <w:r>
-        <w:t>Todos estos trabajan con los actuadores descentralizados, es decir, en una mochilita. Mochilita que te toca llevar y esa mínimo 1/2kg</w:t>
-      </w:r>
-    </w:p>
-    <w:p>
-      <w:r>
-        <w:t xml:space="preserve">Los mecánicos son un trasto y por eso solo se usan para </w:t>
-      </w:r>
-      <w:proofErr w:type="spellStart"/>
-      <w:r>
-        <w:t>rehab</w:t>
-      </w:r>
-      <w:proofErr w:type="spellEnd"/>
-      <w:r>
-        <w:t>. Los de centro remoto, además de ser un trasto deben ser personalizados.</w:t>
+      <w:r>
+        <w:t>Además de</w:t>
+      </w:r>
+      <w:r>
+        <w:t xml:space="preserve"> </w:t>
+      </w:r>
+      <w:r>
+        <w:t xml:space="preserve">no obstruir la </w:t>
+      </w:r>
+      <w:r>
+        <w:rPr>
+          <w:b/>
+          <w:bCs/>
+        </w:rPr>
+        <w:t>somatosensación =&gt;</w:t>
+      </w:r>
+      <w:r>
+        <w:rPr>
+          <w:b/>
+          <w:bCs/>
+        </w:rPr>
+        <w:t xml:space="preserve"> dejar libre las yemas de los dedos</w:t>
+      </w:r>
+      <w:r>
+        <w:rPr>
+          <w:b/>
+          <w:bCs/>
+        </w:rPr>
+        <w:t xml:space="preserve"> y el máximo de la palma</w:t>
+      </w:r>
+      <w:r>
+        <w:t>.</w:t>
+      </w:r>
+      <w:r>
+        <w:t xml:space="preserve"> Por </w:t>
+      </w:r>
+      <w:r>
+        <w:t>último,</w:t>
+      </w:r>
+      <w:r>
+        <w:t xml:space="preserve"> </w:t>
+      </w:r>
+      <w:r>
+        <w:rPr>
+          <w:b/>
+          <w:bCs/>
+        </w:rPr>
+        <w:t>poder mover la mano sin actuación</w:t>
+      </w:r>
+      <w:r>
+        <w:t xml:space="preserve"> Esto solo se puede conseguir </w:t>
+      </w:r>
+      <w:r>
+        <w:rPr>
+          <w:b/>
+          <w:bCs/>
+        </w:rPr>
+        <w:t>empujando desde el reverso</w:t>
+      </w:r>
+      <w:r>
+        <w:rPr>
+          <w:b/>
+          <w:bCs/>
+        </w:rPr>
+        <w:t xml:space="preserve"> y</w:t>
+      </w:r>
+      <w:r>
+        <w:t xml:space="preserve"> base-distal es demasiado bulky.</w:t>
+      </w:r>
+    </w:p>
+    <w:p>
+      <w:r>
+        <w:t>*No hace falta que sea completamente actuado, pero que no siga una trayectoria predefinida, que sea capaz de adaptarse</w:t>
+      </w:r>
+      <w:r>
+        <w:t xml:space="preserve"> y apoyar en</w:t>
+      </w:r>
+      <w:r>
+        <w:t xml:space="preserve"> distintos agarres.</w:t>
+      </w:r>
+    </w:p>
+    <w:p>
+      <w:pPr>
+        <w:rPr>
+          <w:u w:val="single"/>
+        </w:rPr>
+      </w:pPr>
+      <w:r>
+        <w:rPr>
+          <w:u w:val="single"/>
+        </w:rPr>
+        <w:t>Oportunidades</w:t>
+      </w:r>
+    </w:p>
+    <w:p>
+      <w:pPr>
+        <w:pStyle w:val="Prrafodelista"/>
+        <w:numPr>
+          <w:ilvl w:val="0"/>
+          <w:numId w:val="4"/>
+        </w:numPr>
+      </w:pPr>
+      <w:r>
+        <w:t>El confort es la característica clave para la aceptación por el usuario</w:t>
+      </w:r>
+    </w:p>
+    <w:p>
+      <w:pPr>
+        <w:pStyle w:val="Prrafodelista"/>
+        <w:numPr>
+          <w:ilvl w:val="0"/>
+          <w:numId w:val="4"/>
+        </w:numPr>
+      </w:pPr>
+      <w:r>
+        <w:t>Mayoría infraactuados (82%)</w:t>
+      </w:r>
+      <w:r>
+        <w:t>. S</w:t>
+      </w:r>
+      <w:r>
+        <w:t>e suelen utilizar infraactuados para asistencia</w:t>
+      </w:r>
+      <w:r>
+        <w:t xml:space="preserve">. </w:t>
+      </w:r>
+      <w:r>
+        <w:t>Completamente actuados se usan casi exclusivamente en rehabilitación</w:t>
+      </w:r>
+      <w:r>
+        <w:t>, no suelen ser aptos para asistencia</w:t>
+      </w:r>
+      <w:r>
+        <w:t xml:space="preserve">. </w:t>
+      </w:r>
+      <w:r>
+        <w:t>84% rehab VS 42% asistencia</w:t>
+      </w:r>
+      <w:r>
+        <w:t xml:space="preserve">. </w:t>
+      </w:r>
+      <w:r>
+        <w:t>Se suele ignorar aducción/abducción del pulgar</w:t>
+      </w:r>
+      <w:r>
+        <w:t xml:space="preserve">. </w:t>
+      </w:r>
+      <w:r>
+        <w:t>No suelen valer para distintos tipos de agarre</w:t>
+      </w:r>
+      <w:r>
+        <w:t xml:space="preserve">. </w:t>
+      </w:r>
+      <w:r>
+        <w:t>Aumentan infraactuados, descienden completamente actuado</w:t>
+      </w:r>
+      <w:r>
+        <w:t xml:space="preserve">. </w:t>
+      </w:r>
+      <w:r>
+        <w:t>La mayoría (72%) actúan uso dedos junto a otros</w:t>
+      </w:r>
+    </w:p>
+    <w:p>
+      <w:pPr>
+        <w:pStyle w:val="Prrafodelista"/>
+        <w:numPr>
+          <w:ilvl w:val="0"/>
+          <w:numId w:val="4"/>
+        </w:numPr>
+      </w:pPr>
+      <w:r>
+        <w:t>De moda los blandos por “soft robotics”</w:t>
+      </w:r>
+    </w:p>
+    <w:p>
+      <w:pPr>
+        <w:pStyle w:val="Prrafodelista"/>
+        <w:numPr>
+          <w:ilvl w:val="0"/>
+          <w:numId w:val="4"/>
+        </w:numPr>
+      </w:pPr>
+      <w:r>
+        <w:t xml:space="preserve">EEG tiene buenos </w:t>
+      </w:r>
+      <w:r>
+        <w:t>resultados,</w:t>
+      </w:r>
+      <w:r>
+        <w:t xml:space="preserve"> pero no se usa. Se suelen centrar en el desarrollo</w:t>
+      </w:r>
+      <w:r>
+        <w:t xml:space="preserve"> </w:t>
+      </w:r>
+      <w:r>
+        <w:t>de nuevas transmisiones y otras características mecánicas.</w:t>
+      </w:r>
+      <w:r>
+        <w:t xml:space="preserve"> </w:t>
+      </w:r>
+      <w:r>
+        <w:t>Solo 11 del estudio evalúan la detección de intencionalidad y aciertan un 83% de media</w:t>
+      </w:r>
+    </w:p>
+    <w:p>
+      <w:pPr>
+        <w:rPr>
+          <w:u w:val="single"/>
+        </w:rPr>
+      </w:pPr>
+      <w:r>
+        <w:rPr>
+          <w:u w:val="single"/>
+        </w:rPr>
+        <w:t>Análisis comercial</w:t>
+      </w:r>
+    </w:p>
+    <w:p>
+      <w:r>
+        <w:t>Solo 6 en el mercado, la mayoría en desarrollo y testeo</w:t>
+      </w:r>
+    </w:p>
+    <w:p>
+      <w:r>
+        <w:t xml:space="preserve">La mayoría de los productos comerciales son de tendones o bowden. </w:t>
+      </w:r>
+    </w:p>
+    <w:p>
+      <w:r>
+        <w:t xml:space="preserve">Todos estos trabajan con los actuadores descentralizados, es decir, en una mochilita. Mochilita que te toca llevar y pesa mínimo </w:t>
+      </w:r>
+      <w:r>
+        <w:t>0.5</w:t>
+      </w:r>
+      <w:r>
+        <w:t>kg</w:t>
       </w:r>
     </w:p>
     <w:p>
@@ -126,42 +619,12 @@
     </w:p>
     <w:p>
       <w:hyperlink r:id="rId5" w:history="1">
-        <w:proofErr w:type="spellStart"/>
         <w:r>
           <w:rPr>
             <w:rStyle w:val="Hipervnculo"/>
           </w:rPr>
-          <w:t>Bionics</w:t>
+          <w:t>Bionics for everyone</w:t>
         </w:r>
-        <w:proofErr w:type="spellEnd"/>
-        <w:r>
-          <w:rPr>
-            <w:rStyle w:val="Hipervnculo"/>
-          </w:rPr>
-          <w:t xml:space="preserve"> </w:t>
-        </w:r>
-        <w:proofErr w:type="spellStart"/>
-        <w:r>
-          <w:rPr>
-            <w:rStyle w:val="Hipervnculo"/>
-          </w:rPr>
-          <w:t>for</w:t>
-        </w:r>
-        <w:proofErr w:type="spellEnd"/>
-        <w:r>
-          <w:rPr>
-            <w:rStyle w:val="Hipervnculo"/>
-          </w:rPr>
-          <w:t xml:space="preserve"> </w:t>
-        </w:r>
-        <w:proofErr w:type="spellStart"/>
-        <w:r>
-          <w:rPr>
-            <w:rStyle w:val="Hipervnculo"/>
-          </w:rPr>
-          <w:t>everyone</w:t>
-        </w:r>
-        <w:proofErr w:type="spellEnd"/>
       </w:hyperlink>
     </w:p>
     <w:p>
@@ -173,14 +636,12 @@
         </w:numPr>
       </w:pPr>
       <w:hyperlink r:id="rId6" w:history="1">
-        <w:proofErr w:type="spellStart"/>
         <w:r>
           <w:rPr>
             <w:rStyle w:val="Hipervnculo"/>
           </w:rPr>
           <w:t>Nuada</w:t>
         </w:r>
-        <w:proofErr w:type="spellEnd"/>
       </w:hyperlink>
     </w:p>
     <w:p>
@@ -196,21 +657,7 @@
           <w:rPr>
             <w:rStyle w:val="Hipervnculo"/>
           </w:rPr>
-          <w:t xml:space="preserve">Hand </w:t>
-        </w:r>
-        <w:proofErr w:type="spellStart"/>
-        <w:r>
-          <w:rPr>
-            <w:rStyle w:val="Hipervnculo"/>
-          </w:rPr>
-          <w:t>of</w:t>
-        </w:r>
-        <w:proofErr w:type="spellEnd"/>
-        <w:r>
-          <w:rPr>
-            <w:rStyle w:val="Hipervnculo"/>
-          </w:rPr>
-          <w:t xml:space="preserve"> hope</w:t>
+          <w:t>Hand of hope</w:t>
         </w:r>
       </w:hyperlink>
     </w:p>
@@ -223,27 +670,23 @@
         </w:numPr>
       </w:pPr>
       <w:hyperlink r:id="rId8" w:history="1">
-        <w:proofErr w:type="spellStart"/>
         <w:r>
           <w:rPr>
             <w:rStyle w:val="Hipervnculo"/>
           </w:rPr>
           <w:t>syrebo</w:t>
         </w:r>
-        <w:proofErr w:type="spellEnd"/>
       </w:hyperlink>
       <w:r>
         <w:t xml:space="preserve"> (en </w:t>
       </w:r>
       <w:hyperlink r:id="rId9" w:history="1">
-        <w:proofErr w:type="spellStart"/>
         <w:r>
           <w:rPr>
             <w:rStyle w:val="Hipervnculo"/>
           </w:rPr>
           <w:t>amazon</w:t>
         </w:r>
-        <w:proofErr w:type="spellEnd"/>
       </w:hyperlink>
       <w:r>
         <w:t>)</w:t>
@@ -251,38 +694,7 @@
     </w:p>
     <w:p>
       <w:r>
-        <w:t>Mi opción sería</w:t>
-      </w:r>
-      <w:r>
-        <w:t xml:space="preserve"> (en material, al por mayor)</w:t>
-      </w:r>
-      <w:r>
-        <w:t xml:space="preserve"> 5€ / falange, 2 falanges por dedo + 1 pulgar = 55€/mano en actuadores. + 10 de batería, 10 de bancada y guante, </w:t>
-      </w:r>
-      <w:r>
-        <w:t xml:space="preserve">50 de </w:t>
-      </w:r>
-      <w:proofErr w:type="spellStart"/>
-      <w:r>
-        <w:t>emg</w:t>
-      </w:r>
-      <w:proofErr w:type="spellEnd"/>
-      <w:r>
-        <w:t xml:space="preserve"> y 50 de electrónica ~= 170 en material. </w:t>
-      </w:r>
-      <w:r>
-        <w:t xml:space="preserve"> </w:t>
-      </w:r>
-      <w:r>
-        <w:t xml:space="preserve">Contando con sensores de flexión: 10€/falange, 10 </w:t>
-      </w:r>
-      <w:proofErr w:type="spellStart"/>
-      <w:r>
-        <w:t>fanages</w:t>
-      </w:r>
-      <w:proofErr w:type="spellEnd"/>
-      <w:r>
-        <w:t xml:space="preserve">, otros 100€. </w:t>
+        <w:t xml:space="preserve">Mi opción sería (en material, al por mayor) 5€ / falange, 2 falanges por dedo + 1 pulgar = 55€/mano en actuadores. + 10 de batería, 10 de bancada y guante, 50 de emg y 50 de electrónica ~= 170 en material.  Contando con sensores de flexión: 10€/falange, 10 fanages, otros 100€. </w:t>
       </w:r>
     </w:p>
     <w:p>
@@ -310,8 +722,98 @@
       </w:r>
     </w:p>
     <w:p>
-      <w:r>
-        <w:t>Conferencias:</w:t>
+      <w:pPr>
+        <w:rPr>
+          <w:u w:val="single"/>
+        </w:rPr>
+      </w:pPr>
+      <w:r>
+        <w:rPr>
+          <w:u w:val="single"/>
+        </w:rPr>
+        <w:t>Target audience</w:t>
+      </w:r>
+    </w:p>
+    <w:p>
+      <w:r>
+        <w:t xml:space="preserve">Personas mayores, gente con debilidad muscular por </w:t>
+      </w:r>
+      <w:r>
+        <w:t>otras patologías</w:t>
+      </w:r>
+      <w:r>
+        <w:t xml:space="preserve">, </w:t>
+      </w:r>
+      <w:r>
+        <w:t>clínicas de</w:t>
+      </w:r>
+      <w:r>
+        <w:t xml:space="preserve"> rehabilitación</w:t>
+      </w:r>
+      <w:r>
+        <w:t xml:space="preserve">. Gente que en general tenga las capacidades </w:t>
+      </w:r>
+      <w:r>
+        <w:t>motoras,</w:t>
+      </w:r>
+      <w:r>
+        <w:t xml:space="preserve"> pero no la fuerza. </w:t>
+      </w:r>
+      <w:r>
+        <w:t xml:space="preserve">Si no tienes las capacidades mototas mejor infraactuado sujeto a la mano, </w:t>
+      </w:r>
+      <w:r>
+        <w:t>este</w:t>
+      </w:r>
+      <w:r>
+        <w:t xml:space="preserve"> no </w:t>
+      </w:r>
+      <w:r>
+        <w:t>puede competir</w:t>
+      </w:r>
+      <w:r>
+        <w:t>.</w:t>
+      </w:r>
+    </w:p>
+    <w:p>
+      <w:pPr>
+        <w:rPr>
+          <w:u w:val="single"/>
+        </w:rPr>
+      </w:pPr>
+      <w:r>
+        <w:rPr>
+          <w:u w:val="single"/>
+        </w:rPr>
+        <w:lastRenderedPageBreak/>
+        <w:t>Unique selling point</w:t>
+      </w:r>
+    </w:p>
+    <w:p>
+      <w:r>
+        <w:t>Bienestar accesible</w:t>
+      </w:r>
+      <w:r>
+        <w:t xml:space="preserve">, máxima relación </w:t>
+      </w:r>
+      <w:r>
+        <w:t>capacidades</w:t>
+      </w:r>
+      <w:r>
+        <w:t>/precio</w:t>
+      </w:r>
+    </w:p>
+    <w:p>
+      <w:pPr>
+        <w:rPr>
+          <w:u w:val="single"/>
+        </w:rPr>
+      </w:pPr>
+      <w:r>
+        <w:rPr>
+          <w:u w:val="single"/>
+        </w:rPr>
+        <w:t>Conferencias</w:t>
       </w:r>
     </w:p>
     <w:p>
@@ -344,6 +846,7 @@
         </w:r>
       </w:hyperlink>
     </w:p>
+    <w:p/>
     <w:sectPr>
       <w:pgSz w:w="11906" w:h="16838"/>
       <w:pgMar w:top="1417" w:right="1701" w:bottom="1417" w:left="1701" w:header="708" w:footer="708" w:gutter="0"/>
@@ -357,6 +860,207 @@
 <file path=word/numbering.xml><?xml version="1.0" encoding="utf-8"?>
 <w:numbering xmlns:wpc="http://schemas.microsoft.com/office/word/2010/wordprocessingCanvas" xmlns:cx="http://schemas.microsoft.com/office/drawing/2014/chartex" xmlns:cx1="http://schemas.microsoft.com/office/drawing/2015/9/8/chartex" xmlns:cx2="http://schemas.microsoft.com/office/drawing/2015/10/21/chartex" xmlns:cx3="http://schemas.microsoft.com/office/drawing/2016/5/9/chartex" xmlns:cx4="http://schemas.microsoft.com/office/drawing/2016/5/10/chartex" xmlns:cx5="http://schemas.microsoft.com/office/drawing/2016/5/11/chartex" xmlns:cx6="http://schemas.microsoft.com/office/drawing/2016/5/12/chartex" xmlns:cx7="http://schemas.microsoft.com/office/drawing/2016/5/13/chartex" xmlns:cx8="http://schemas.microsoft.com/office/drawing/2016/5/14/chartex" xmlns:mc="http://schemas.openxmlformats.org/markup-compatibility/2006" xmlns:aink="http://schemas.microsoft.com/office/drawing/2016/ink" xmlns:am3d="http://schemas.microsoft.com/office/drawing/2017/model3d" xmlns:o="urn:schemas-microsoft-com:office:office" xmlns:oel="http://schemas.microsoft.com/office/2019/extlst" xmlns:r="http://schemas.openxmlformats.org/officeDocument/2006/relationships" xmlns:m="http://schemas.openxmlformats.org/officeDocument/2006/math" xmlns:v="urn:schemas-microsoft-com:vml" xmlns:wp14="http://schemas.microsoft.com/office/word/2010/wordprocessingDrawing" xmlns:wp="http://schemas.openxmlformats.org/drawingml/2006/wordprocessingDrawing" xmlns:w10="urn:schemas-microsoft-com:office:word" xmlns:w="http://schemas.openxmlformats.org/wordprocessingml/2006/main" xmlns:w14="http://schemas.microsoft.com/office/word/2010/wordml" xmlns:w15="http://schemas.microsoft.com/office/word/2012/wordml" xmlns:w16cex="http://schemas.microsoft.com/office/word/2018/wordml/cex" xmlns:w16cid="http://schemas.microsoft.com/office/word/2016/wordml/cid" xmlns:w16="http://schemas.microsoft.com/office/word/2018/wordml" xmlns:w16sdtdh="http://schemas.microsoft.com/office/word/2020/wordml/sdtdatahash" xmlns:w16se="http://schemas.microsoft.com/office/word/2015/wordml/symex" xmlns:wpg="http://schemas.microsoft.com/office/word/2010/wordprocessingGroup" xmlns:wpi="http://schemas.microsoft.com/office/word/2010/wordprocessingInk" xmlns:wne="http://schemas.microsoft.com/office/word/2006/wordml" xmlns:wps="http://schemas.microsoft.com/office/word/2010/wordprocessingShape" mc:Ignorable="w14 w15 w16se w16cid w16 w16cex w16sdtdh wp14">
   <w:abstractNum w:abstractNumId="0" w15:restartNumberingAfterBreak="0">
+    <w:nsid w:val="252D7654"/>
+    <w:multiLevelType w:val="hybridMultilevel"/>
+    <w:tmpl w:val="FC3A0456"/>
+    <w:lvl w:ilvl="0" w:tplc="0C0A0011">
+      <w:start w:val="1"/>
+      <w:numFmt w:val="decimal"/>
+      <w:lvlText w:val="%1)"/>
+      <w:lvlJc w:val="left"/>
+      <w:pPr>
+        <w:ind w:left="720" w:hanging="360"/>
+      </w:pPr>
+      <w:rPr>
+        <w:rFonts w:hint="default"/>
+      </w:rPr>
+    </w:lvl>
+    <w:lvl w:ilvl="1" w:tplc="0C0A0019" w:tentative="1">
+      <w:start w:val="1"/>
+      <w:numFmt w:val="lowerLetter"/>
+      <w:lvlText w:val="%2."/>
+      <w:lvlJc w:val="left"/>
+      <w:pPr>
+        <w:ind w:left="1440" w:hanging="360"/>
+      </w:pPr>
+    </w:lvl>
+    <w:lvl w:ilvl="2" w:tplc="0C0A001B" w:tentative="1">
+      <w:start w:val="1"/>
+      <w:numFmt w:val="lowerRoman"/>
+      <w:lvlText w:val="%3."/>
+      <w:lvlJc w:val="right"/>
+      <w:pPr>
+        <w:ind w:left="2160" w:hanging="180"/>
+      </w:pPr>
+    </w:lvl>
+    <w:lvl w:ilvl="3" w:tplc="0C0A000F" w:tentative="1">
+      <w:start w:val="1"/>
+      <w:numFmt w:val="decimal"/>
+      <w:lvlText w:val="%4."/>
+      <w:lvlJc w:val="left"/>
+      <w:pPr>
+        <w:ind w:left="2880" w:hanging="360"/>
+      </w:pPr>
+    </w:lvl>
+    <w:lvl w:ilvl="4" w:tplc="0C0A0019" w:tentative="1">
+      <w:start w:val="1"/>
+      <w:numFmt w:val="lowerLetter"/>
+      <w:lvlText w:val="%5."/>
+      <w:lvlJc w:val="left"/>
+      <w:pPr>
+        <w:ind w:left="3600" w:hanging="360"/>
+      </w:pPr>
+    </w:lvl>
+    <w:lvl w:ilvl="5" w:tplc="0C0A001B" w:tentative="1">
+      <w:start w:val="1"/>
+      <w:numFmt w:val="lowerRoman"/>
+      <w:lvlText w:val="%6."/>
+      <w:lvlJc w:val="right"/>
+      <w:pPr>
+        <w:ind w:left="4320" w:hanging="180"/>
+      </w:pPr>
+    </w:lvl>
+    <w:lvl w:ilvl="6" w:tplc="0C0A000F" w:tentative="1">
+      <w:start w:val="1"/>
+      <w:numFmt w:val="decimal"/>
+      <w:lvlText w:val="%7."/>
+      <w:lvlJc w:val="left"/>
+      <w:pPr>
+        <w:ind w:left="5040" w:hanging="360"/>
+      </w:pPr>
+    </w:lvl>
+    <w:lvl w:ilvl="7" w:tplc="0C0A0019" w:tentative="1">
+      <w:start w:val="1"/>
+      <w:numFmt w:val="lowerLetter"/>
+      <w:lvlText w:val="%8."/>
+      <w:lvlJc w:val="left"/>
+      <w:pPr>
+        <w:ind w:left="5760" w:hanging="360"/>
+      </w:pPr>
+    </w:lvl>
+    <w:lvl w:ilvl="8" w:tplc="0C0A001B" w:tentative="1">
+      <w:start w:val="1"/>
+      <w:numFmt w:val="lowerRoman"/>
+      <w:lvlText w:val="%9."/>
+      <w:lvlJc w:val="right"/>
+      <w:pPr>
+        <w:ind w:left="6480" w:hanging="180"/>
+      </w:pPr>
+    </w:lvl>
+  </w:abstractNum>
+  <w:abstractNum w:abstractNumId="1" w15:restartNumberingAfterBreak="0">
+    <w:nsid w:val="27B347A8"/>
+    <w:multiLevelType w:val="hybridMultilevel"/>
+    <w:tmpl w:val="616A7A82"/>
+    <w:lvl w:ilvl="0" w:tplc="866EB83C">
+      <w:numFmt w:val="bullet"/>
+      <w:lvlText w:val=""/>
+      <w:lvlJc w:val="left"/>
+      <w:pPr>
+        <w:ind w:left="720" w:hanging="360"/>
+      </w:pPr>
+      <w:rPr>
+        <w:rFonts w:ascii="Symbol" w:eastAsiaTheme="minorHAnsi" w:hAnsi="Symbol" w:cstheme="minorBidi" w:hint="default"/>
+      </w:rPr>
+    </w:lvl>
+    <w:lvl w:ilvl="1" w:tplc="0C0A0003" w:tentative="1">
+      <w:start w:val="1"/>
+      <w:numFmt w:val="bullet"/>
+      <w:lvlText w:val="o"/>
+      <w:lvlJc w:val="left"/>
+      <w:pPr>
+        <w:ind w:left="1440" w:hanging="360"/>
+      </w:pPr>
+      <w:rPr>
+        <w:rFonts w:ascii="Courier New" w:hAnsi="Courier New" w:cs="Courier New" w:hint="default"/>
+      </w:rPr>
+    </w:lvl>
+    <w:lvl w:ilvl="2" w:tplc="0C0A0005" w:tentative="1">
+      <w:start w:val="1"/>
+      <w:numFmt w:val="bullet"/>
+      <w:lvlText w:val=""/>
+      <w:lvlJc w:val="left"/>
+      <w:pPr>
+        <w:ind w:left="2160" w:hanging="360"/>
+      </w:pPr>
+      <w:rPr>
+        <w:rFonts w:ascii="Wingdings" w:hAnsi="Wingdings" w:hint="default"/>
+      </w:rPr>
+    </w:lvl>
+    <w:lvl w:ilvl="3" w:tplc="0C0A0001" w:tentative="1">
+      <w:start w:val="1"/>
+      <w:numFmt w:val="bullet"/>
+      <w:lvlText w:val=""/>
+      <w:lvlJc w:val="left"/>
+      <w:pPr>
+        <w:ind w:left="2880" w:hanging="360"/>
+      </w:pPr>
+      <w:rPr>
+        <w:rFonts w:ascii="Symbol" w:hAnsi="Symbol" w:hint="default"/>
+      </w:rPr>
+    </w:lvl>
+    <w:lvl w:ilvl="4" w:tplc="0C0A0003" w:tentative="1">
+      <w:start w:val="1"/>
+      <w:numFmt w:val="bullet"/>
+      <w:lvlText w:val="o"/>
+      <w:lvlJc w:val="left"/>
+      <w:pPr>
+        <w:ind w:left="3600" w:hanging="360"/>
+      </w:pPr>
+      <w:rPr>
+        <w:rFonts w:ascii="Courier New" w:hAnsi="Courier New" w:cs="Courier New" w:hint="default"/>
+      </w:rPr>
+    </w:lvl>
+    <w:lvl w:ilvl="5" w:tplc="0C0A0005" w:tentative="1">
+      <w:start w:val="1"/>
+      <w:numFmt w:val="bullet"/>
+      <w:lvlText w:val=""/>
+      <w:lvlJc w:val="left"/>
+      <w:pPr>
+        <w:ind w:left="4320" w:hanging="360"/>
+      </w:pPr>
+      <w:rPr>
+        <w:rFonts w:ascii="Wingdings" w:hAnsi="Wingdings" w:hint="default"/>
+      </w:rPr>
+    </w:lvl>
+    <w:lvl w:ilvl="6" w:tplc="0C0A0001" w:tentative="1">
+      <w:start w:val="1"/>
+      <w:numFmt w:val="bullet"/>
+      <w:lvlText w:val=""/>
+      <w:lvlJc w:val="left"/>
+      <w:pPr>
+        <w:ind w:left="5040" w:hanging="360"/>
+      </w:pPr>
+      <w:rPr>
+        <w:rFonts w:ascii="Symbol" w:hAnsi="Symbol" w:hint="default"/>
+      </w:rPr>
+    </w:lvl>
+    <w:lvl w:ilvl="7" w:tplc="0C0A0003" w:tentative="1">
+      <w:start w:val="1"/>
+      <w:numFmt w:val="bullet"/>
+      <w:lvlText w:val="o"/>
+      <w:lvlJc w:val="left"/>
+      <w:pPr>
+        <w:ind w:left="5760" w:hanging="360"/>
+      </w:pPr>
+      <w:rPr>
+        <w:rFonts w:ascii="Courier New" w:hAnsi="Courier New" w:cs="Courier New" w:hint="default"/>
+      </w:rPr>
+    </w:lvl>
+    <w:lvl w:ilvl="8" w:tplc="0C0A0005" w:tentative="1">
+      <w:start w:val="1"/>
+      <w:numFmt w:val="bullet"/>
+      <w:lvlText w:val=""/>
+      <w:lvlJc w:val="left"/>
+      <w:pPr>
+        <w:ind w:left="6480" w:hanging="360"/>
+      </w:pPr>
+      <w:rPr>
+        <w:rFonts w:ascii="Wingdings" w:hAnsi="Wingdings" w:hint="default"/>
+      </w:rPr>
+    </w:lvl>
+  </w:abstractNum>
+  <w:abstractNum w:abstractNumId="2" w15:restartNumberingAfterBreak="0">
     <w:nsid w:val="54FB6D7F"/>
     <w:multiLevelType w:val="hybridMultilevel"/>
     <w:tmpl w:val="DE4A61DC"/>
@@ -468,7 +1172,7 @@
       </w:rPr>
     </w:lvl>
   </w:abstractNum>
-  <w:abstractNum w:abstractNumId="1" w15:restartNumberingAfterBreak="0">
+  <w:abstractNum w:abstractNumId="3" w15:restartNumberingAfterBreak="0">
     <w:nsid w:val="5B3D7BA6"/>
     <w:multiLevelType w:val="hybridMultilevel"/>
     <w:tmpl w:val="C43E2C36"/>
@@ -581,9 +1285,15 @@
     </w:lvl>
   </w:abstractNum>
   <w:num w:numId="1" w16cid:durableId="1946309234">
+    <w:abstractNumId w:val="3"/>
+  </w:num>
+  <w:num w:numId="2" w16cid:durableId="1683362020">
+    <w:abstractNumId w:val="2"/>
+  </w:num>
+  <w:num w:numId="3" w16cid:durableId="1921602560">
     <w:abstractNumId w:val="1"/>
   </w:num>
-  <w:num w:numId="2" w16cid:durableId="1683362020">
+  <w:num w:numId="4" w16cid:durableId="1452087186">
     <w:abstractNumId w:val="0"/>
   </w:num>
 </w:numbering>

</xml_diff>

<commit_message>
comenzada redacción estado del arte
</commit_message>
<xml_diff>
--- a/memoria/Estudio de compenencia.docx
+++ b/memoria/Estudio de compenencia.docx
@@ -16,8 +16,29 @@
       </w:r>
     </w:p>
     <w:p>
-      <w:r>
-        <w:t>Pneumáticos, hidráulicos y constrained sliding.</w:t>
+      <w:proofErr w:type="spellStart"/>
+      <w:r>
+        <w:t>Pneumáticos</w:t>
+      </w:r>
+      <w:proofErr w:type="spellEnd"/>
+      <w:r>
+        <w:t xml:space="preserve">, hidráulicos y </w:t>
+      </w:r>
+      <w:proofErr w:type="spellStart"/>
+      <w:r>
+        <w:t>constrained</w:t>
+      </w:r>
+      <w:proofErr w:type="spellEnd"/>
+      <w:r>
+        <w:t xml:space="preserve"> </w:t>
+      </w:r>
+      <w:proofErr w:type="spellStart"/>
+      <w:r>
+        <w:t>sliding</w:t>
+      </w:r>
+      <w:proofErr w:type="spellEnd"/>
+      <w:r>
+        <w:t>.</w:t>
       </w:r>
     </w:p>
     <w:p>
@@ -65,16 +86,7 @@
         </w:numPr>
       </w:pPr>
       <w:r>
-        <w:t>E</w:t>
-      </w:r>
-      <w:r>
-        <w:t>vita</w:t>
-      </w:r>
-      <w:r>
-        <w:t>n el</w:t>
-      </w:r>
-      <w:r>
-        <w:t xml:space="preserve"> problema de la coincidencia de los ejes de rotación.</w:t>
+        <w:t>Evitan el problema de la coincidencia de los ejes de rotación.</w:t>
       </w:r>
     </w:p>
     <w:p>
@@ -86,8 +98,21 @@
         </w:numPr>
       </w:pPr>
       <w:r>
-        <w:t>Peligro de hiperextensión de constrained sliding</w:t>
-      </w:r>
+        <w:t xml:space="preserve">Peligro de hiperextensión de </w:t>
+      </w:r>
+      <w:proofErr w:type="spellStart"/>
+      <w:r>
+        <w:t>constrained</w:t>
+      </w:r>
+      <w:proofErr w:type="spellEnd"/>
+      <w:r>
+        <w:t xml:space="preserve"> </w:t>
+      </w:r>
+      <w:proofErr w:type="spellStart"/>
+      <w:r>
+        <w:t>sliding</w:t>
+      </w:r>
+      <w:proofErr w:type="spellEnd"/>
     </w:p>
     <w:p>
       <w:r>
@@ -106,8 +131,13 @@
         </w:numPr>
       </w:pPr>
       <w:r>
-        <w:t>Van por abajo =&gt; menos somatosensacion</w:t>
-      </w:r>
+        <w:t xml:space="preserve">Van por abajo =&gt; menos </w:t>
+      </w:r>
+      <w:proofErr w:type="spellStart"/>
+      <w:r>
+        <w:t>somatosensacion</w:t>
+      </w:r>
+      <w:proofErr w:type="spellEnd"/>
     </w:p>
     <w:p>
       <w:pPr>
@@ -118,7 +148,39 @@
         </w:numPr>
       </w:pPr>
       <w:r>
-        <w:t>Trabajar con cables es una movida: bowden tiene fricciones raras, pull solo necesitas elementos elásticos para recoger, push/pull necesitas mantenerlo tenso.</w:t>
+        <w:t xml:space="preserve">Trabajar con cables es una movida: </w:t>
+      </w:r>
+      <w:proofErr w:type="spellStart"/>
+      <w:r>
+        <w:t>bowden</w:t>
+      </w:r>
+      <w:proofErr w:type="spellEnd"/>
+      <w:r>
+        <w:t xml:space="preserve"> tiene fricciones raras, </w:t>
+      </w:r>
+      <w:proofErr w:type="spellStart"/>
+      <w:r>
+        <w:t>pull</w:t>
+      </w:r>
+      <w:proofErr w:type="spellEnd"/>
+      <w:r>
+        <w:t xml:space="preserve"> solo necesitas elementos elásticos para recoger, </w:t>
+      </w:r>
+      <w:proofErr w:type="spellStart"/>
+      <w:r>
+        <w:t>push</w:t>
+      </w:r>
+      <w:proofErr w:type="spellEnd"/>
+      <w:r>
+        <w:t>/</w:t>
+      </w:r>
+      <w:proofErr w:type="spellStart"/>
+      <w:r>
+        <w:t>pull</w:t>
+      </w:r>
+      <w:proofErr w:type="spellEnd"/>
+      <w:r>
+        <w:t xml:space="preserve"> necesitas mantenerlo tenso.</w:t>
       </w:r>
     </w:p>
     <w:p>
@@ -130,13 +192,31 @@
         </w:numPr>
       </w:pPr>
       <w:r>
-        <w:t>Actuar DOFs independientes =&gt; extra bulky</w:t>
-      </w:r>
-    </w:p>
-    <w:p>
-      <w:r>
-        <w:t>Mecanismos de barras infraactuados</w:t>
-      </w:r>
+        <w:t xml:space="preserve">Actuar </w:t>
+      </w:r>
+      <w:proofErr w:type="spellStart"/>
+      <w:r>
+        <w:t>DOFs</w:t>
+      </w:r>
+      <w:proofErr w:type="spellEnd"/>
+      <w:r>
+        <w:t xml:space="preserve"> independientes =&gt; extra </w:t>
+      </w:r>
+      <w:proofErr w:type="spellStart"/>
+      <w:r>
+        <w:t>bulky</w:t>
+      </w:r>
+      <w:proofErr w:type="spellEnd"/>
+    </w:p>
+    <w:p>
+      <w:r>
+        <w:t xml:space="preserve">Mecanismos de barras </w:t>
+      </w:r>
+      <w:proofErr w:type="spellStart"/>
+      <w:r>
+        <w:t>infraactuados</w:t>
+      </w:r>
+      <w:proofErr w:type="spellEnd"/>
       <w:r>
         <w:t xml:space="preserve"> (incluyendo base-distal)</w:t>
       </w:r>
@@ -149,9 +229,11 @@
           <w:numId w:val="1"/>
         </w:numPr>
       </w:pPr>
+      <w:proofErr w:type="spellStart"/>
       <w:r>
         <w:t>Bulky</w:t>
       </w:r>
+      <w:proofErr w:type="spellEnd"/>
     </w:p>
     <w:p>
       <w:pPr>
@@ -206,7 +288,15 @@
         </w:numPr>
       </w:pPr>
       <w:r>
-        <w:t xml:space="preserve">Actuadores en la mano =&gt; bulky </w:t>
+        <w:t xml:space="preserve">Actuadores en la mano =&gt; </w:t>
+      </w:r>
+      <w:proofErr w:type="spellStart"/>
+      <w:r>
+        <w:t>bulky</w:t>
+      </w:r>
+      <w:proofErr w:type="spellEnd"/>
+      <w:r>
+        <w:t xml:space="preserve"> </w:t>
       </w:r>
       <w:r>
         <w:t>**</w:t>
@@ -255,10 +345,7 @@
     </w:p>
     <w:p>
       <w:r>
-        <w:t>**</w:t>
-      </w:r>
-      <w:r>
-        <w:t xml:space="preserve"> del mismo orden de magnitud que los demás</w:t>
+        <w:t>** del mismo orden de magnitud que los demás</w:t>
       </w:r>
     </w:p>
     <w:p>
@@ -325,6 +412,7 @@
         </w:rPr>
         <w:t xml:space="preserve"> </w:t>
       </w:r>
+      <w:proofErr w:type="spellStart"/>
       <w:r>
         <w:rPr>
           <w:b/>
@@ -332,6 +420,7 @@
         </w:rPr>
         <w:t>gdls</w:t>
       </w:r>
+      <w:proofErr w:type="spellEnd"/>
       <w:r>
         <w:rPr>
           <w:b/>
@@ -382,65 +471,82 @@
       <w:r>
         <w:t xml:space="preserve">no obstruir la </w:t>
       </w:r>
+      <w:proofErr w:type="spellStart"/>
       <w:r>
         <w:rPr>
           <w:b/>
           <w:bCs/>
         </w:rPr>
-        <w:t>somatosensación =&gt;</w:t>
-      </w:r>
+        <w:t>somatosensación</w:t>
+      </w:r>
+      <w:proofErr w:type="spellEnd"/>
       <w:r>
         <w:rPr>
           <w:b/>
           <w:bCs/>
         </w:rPr>
-        <w:t xml:space="preserve"> dejar libre las yemas de los dedos</w:t>
+        <w:t xml:space="preserve"> =&gt;</w:t>
       </w:r>
       <w:r>
         <w:rPr>
           <w:b/>
           <w:bCs/>
         </w:rPr>
-        <w:t xml:space="preserve"> y el máximo de la palma</w:t>
-      </w:r>
-      <w:r>
-        <w:t>.</w:t>
-      </w:r>
-      <w:r>
-        <w:t xml:space="preserve"> Por </w:t>
-      </w:r>
-      <w:r>
-        <w:t>último,</w:t>
-      </w:r>
-      <w:r>
-        <w:t xml:space="preserve"> </w:t>
+        <w:t xml:space="preserve"> dejar libre las yemas de los dedos</w:t>
       </w:r>
       <w:r>
         <w:rPr>
           <w:b/>
           <w:bCs/>
         </w:rPr>
-        <w:t>poder mover la mano sin actuación</w:t>
-      </w:r>
-      <w:r>
-        <w:t xml:space="preserve"> Esto solo se puede conseguir </w:t>
+        <w:t xml:space="preserve"> y el máximo de la palma</w:t>
+      </w:r>
+      <w:r>
+        <w:t>.</w:t>
+      </w:r>
+      <w:r>
+        <w:t xml:space="preserve"> Por </w:t>
+      </w:r>
+      <w:r>
+        <w:t>último,</w:t>
+      </w:r>
+      <w:r>
+        <w:t xml:space="preserve"> </w:t>
       </w:r>
       <w:r>
         <w:rPr>
           <w:b/>
           <w:bCs/>
         </w:rPr>
-        <w:t>empujando desde el reverso</w:t>
+        <w:t>poder mover la mano sin actuación</w:t>
+      </w:r>
+      <w:r>
+        <w:t xml:space="preserve"> Esto solo se puede conseguir </w:t>
       </w:r>
       <w:r>
         <w:rPr>
           <w:b/>
           <w:bCs/>
         </w:rPr>
+        <w:t>empujando desde el reverso</w:t>
+      </w:r>
+      <w:r>
+        <w:rPr>
+          <w:b/>
+          <w:bCs/>
+        </w:rPr>
         <w:t xml:space="preserve"> y</w:t>
       </w:r>
       <w:r>
-        <w:t xml:space="preserve"> base-distal es demasiado bulky.</w:t>
+        <w:t xml:space="preserve"> base-distal es demasiado </w:t>
+      </w:r>
+      <w:proofErr w:type="spellStart"/>
+      <w:r>
+        <w:t>bulky</w:t>
+      </w:r>
+      <w:proofErr w:type="spellEnd"/>
+      <w:r>
+        <w:t>.</w:t>
       </w:r>
     </w:p>
     <w:p>
@@ -488,13 +594,29 @@
         </w:numPr>
       </w:pPr>
       <w:r>
-        <w:t>Mayoría infraactuados (82%)</w:t>
+        <w:t xml:space="preserve">Mayoría </w:t>
+      </w:r>
+      <w:proofErr w:type="spellStart"/>
+      <w:r>
+        <w:t>infraactuados</w:t>
+      </w:r>
+      <w:proofErr w:type="spellEnd"/>
+      <w:r>
+        <w:t xml:space="preserve"> (82%)</w:t>
       </w:r>
       <w:r>
         <w:t>. S</w:t>
       </w:r>
       <w:r>
-        <w:t>e suelen utilizar infraactuados para asistencia</w:t>
+        <w:t xml:space="preserve">e suelen utilizar </w:t>
+      </w:r>
+      <w:proofErr w:type="spellStart"/>
+      <w:r>
+        <w:t>infraactuados</w:t>
+      </w:r>
+      <w:proofErr w:type="spellEnd"/>
+      <w:r>
+        <w:t xml:space="preserve"> para asistencia</w:t>
       </w:r>
       <w:r>
         <w:t xml:space="preserve">. </w:t>
@@ -506,34 +628,26 @@
         <w:t>, no suelen ser aptos para asistencia</w:t>
       </w:r>
       <w:r>
-        <w:t xml:space="preserve">. </w:t>
-      </w:r>
-      <w:r>
-        <w:t>84% rehab VS 42% asistencia</w:t>
-      </w:r>
-      <w:r>
-        <w:t xml:space="preserve">. </w:t>
-      </w:r>
-      <w:r>
-        <w:t>Se suele ignorar aducción/abducción del pulgar</w:t>
-      </w:r>
-      <w:r>
-        <w:t xml:space="preserve">. </w:t>
-      </w:r>
-      <w:r>
-        <w:t>No suelen valer para distintos tipos de agarre</w:t>
-      </w:r>
-      <w:r>
-        <w:t xml:space="preserve">. </w:t>
-      </w:r>
-      <w:r>
-        <w:t>Aumentan infraactuados, descienden completamente actuado</w:t>
-      </w:r>
-      <w:r>
-        <w:t xml:space="preserve">. </w:t>
-      </w:r>
-      <w:r>
-        <w:t>La mayoría (72%) actúan uso dedos junto a otros</w:t>
+        <w:t xml:space="preserve">. 84% </w:t>
+      </w:r>
+      <w:proofErr w:type="spellStart"/>
+      <w:r>
+        <w:t>rehab</w:t>
+      </w:r>
+      <w:proofErr w:type="spellEnd"/>
+      <w:r>
+        <w:t xml:space="preserve"> VS 42% asistencia</w:t>
+      </w:r>
+      <w:r>
+        <w:t xml:space="preserve">. Se suele ignorar aducción/abducción del pulgar. No suelen valer para distintos tipos de agarre. Aumentan </w:t>
+      </w:r>
+      <w:proofErr w:type="spellStart"/>
+      <w:r>
+        <w:t>infraactuados</w:t>
+      </w:r>
+      <w:proofErr w:type="spellEnd"/>
+      <w:r>
+        <w:t>, descienden completamente actuado. La mayoría (72%) actúan uso dedos junto a otros</w:t>
       </w:r>
     </w:p>
     <w:p>
@@ -545,7 +659,23 @@
         </w:numPr>
       </w:pPr>
       <w:r>
-        <w:t>De moda los blandos por “soft robotics”</w:t>
+        <w:t>De moda los blandos por “</w:t>
+      </w:r>
+      <w:proofErr w:type="spellStart"/>
+      <w:r>
+        <w:t>soft</w:t>
+      </w:r>
+      <w:proofErr w:type="spellEnd"/>
+      <w:r>
+        <w:t xml:space="preserve"> </w:t>
+      </w:r>
+      <w:proofErr w:type="spellStart"/>
+      <w:r>
+        <w:t>robotics</w:t>
+      </w:r>
+      <w:proofErr w:type="spellEnd"/>
+      <w:r>
+        <w:t>”</w:t>
       </w:r>
     </w:p>
     <w:p>
@@ -572,40 +702,53 @@
         <w:t>de nuevas transmisiones y otras características mecánicas.</w:t>
       </w:r>
       <w:r>
+        <w:t xml:space="preserve"> Solo 11 del estudio evalúan la detección de intencionalidad y aciertan un 83% de media</w:t>
+      </w:r>
+    </w:p>
+    <w:p>
+      <w:pPr>
+        <w:rPr>
+          <w:u w:val="single"/>
+        </w:rPr>
+      </w:pPr>
+      <w:r>
+        <w:rPr>
+          <w:u w:val="single"/>
+        </w:rPr>
+        <w:t>Análisis comercial</w:t>
+      </w:r>
+    </w:p>
+    <w:p>
+      <w:r>
+        <w:t>Solo 6 en el mercado, la mayoría en desarrollo y testeo</w:t>
+      </w:r>
+    </w:p>
+    <w:p>
+      <w:r>
+        <w:t xml:space="preserve">La mayoría de los productos comerciales son de tendones o </w:t>
+      </w:r>
+      <w:proofErr w:type="spellStart"/>
+      <w:r>
+        <w:t>bowden</w:t>
+      </w:r>
+      <w:proofErr w:type="spellEnd"/>
+      <w:r>
+        <w:t xml:space="preserve">. </w:t>
+      </w:r>
+    </w:p>
+    <w:p>
+      <w:r>
+        <w:t xml:space="preserve">Todos estos trabajan con los actuadores descentralizados, es decir, en una mochilita. Mochilita que te toca llevar y </w:t>
+      </w:r>
+      <w:proofErr w:type="gramStart"/>
+      <w:r>
+        <w:t>pesa mínimo</w:t>
+      </w:r>
+      <w:proofErr w:type="gramEnd"/>
+      <w:r>
         <w:t xml:space="preserve"> </w:t>
       </w:r>
       <w:r>
-        <w:t>Solo 11 del estudio evalúan la detección de intencionalidad y aciertan un 83% de media</w:t>
-      </w:r>
-    </w:p>
-    <w:p>
-      <w:pPr>
-        <w:rPr>
-          <w:u w:val="single"/>
-        </w:rPr>
-      </w:pPr>
-      <w:r>
-        <w:rPr>
-          <w:u w:val="single"/>
-        </w:rPr>
-        <w:t>Análisis comercial</w:t>
-      </w:r>
-    </w:p>
-    <w:p>
-      <w:r>
-        <w:t>Solo 6 en el mercado, la mayoría en desarrollo y testeo</w:t>
-      </w:r>
-    </w:p>
-    <w:p>
-      <w:r>
-        <w:t xml:space="preserve">La mayoría de los productos comerciales son de tendones o bowden. </w:t>
-      </w:r>
-    </w:p>
-    <w:p>
-      <w:r>
-        <w:t xml:space="preserve">Todos estos trabajan con los actuadores descentralizados, es decir, en una mochilita. Mochilita que te toca llevar y pesa mínimo </w:t>
-      </w:r>
-      <w:r>
         <w:t>0.5</w:t>
       </w:r>
       <w:r>
@@ -619,12 +762,42 @@
     </w:p>
     <w:p>
       <w:hyperlink r:id="rId5" w:history="1">
+        <w:proofErr w:type="spellStart"/>
         <w:r>
           <w:rPr>
             <w:rStyle w:val="Hipervnculo"/>
           </w:rPr>
-          <w:t>Bionics for everyone</w:t>
+          <w:t>Bionics</w:t>
         </w:r>
+        <w:proofErr w:type="spellEnd"/>
+        <w:r>
+          <w:rPr>
+            <w:rStyle w:val="Hipervnculo"/>
+          </w:rPr>
+          <w:t xml:space="preserve"> </w:t>
+        </w:r>
+        <w:proofErr w:type="spellStart"/>
+        <w:r>
+          <w:rPr>
+            <w:rStyle w:val="Hipervnculo"/>
+          </w:rPr>
+          <w:t>for</w:t>
+        </w:r>
+        <w:proofErr w:type="spellEnd"/>
+        <w:r>
+          <w:rPr>
+            <w:rStyle w:val="Hipervnculo"/>
+          </w:rPr>
+          <w:t xml:space="preserve"> </w:t>
+        </w:r>
+        <w:proofErr w:type="spellStart"/>
+        <w:r>
+          <w:rPr>
+            <w:rStyle w:val="Hipervnculo"/>
+          </w:rPr>
+          <w:t>everyone</w:t>
+        </w:r>
+        <w:proofErr w:type="spellEnd"/>
       </w:hyperlink>
     </w:p>
     <w:p>
@@ -636,12 +809,14 @@
         </w:numPr>
       </w:pPr>
       <w:hyperlink r:id="rId6" w:history="1">
+        <w:proofErr w:type="spellStart"/>
         <w:r>
           <w:rPr>
             <w:rStyle w:val="Hipervnculo"/>
           </w:rPr>
           <w:t>Nuada</w:t>
         </w:r>
+        <w:proofErr w:type="spellEnd"/>
       </w:hyperlink>
     </w:p>
     <w:p>
@@ -657,7 +832,21 @@
           <w:rPr>
             <w:rStyle w:val="Hipervnculo"/>
           </w:rPr>
-          <w:t>Hand of hope</w:t>
+          <w:t xml:space="preserve">Hand </w:t>
+        </w:r>
+        <w:proofErr w:type="spellStart"/>
+        <w:r>
+          <w:rPr>
+            <w:rStyle w:val="Hipervnculo"/>
+          </w:rPr>
+          <w:t>of</w:t>
+        </w:r>
+        <w:proofErr w:type="spellEnd"/>
+        <w:r>
+          <w:rPr>
+            <w:rStyle w:val="Hipervnculo"/>
+          </w:rPr>
+          <w:t xml:space="preserve"> hope</w:t>
         </w:r>
       </w:hyperlink>
     </w:p>
@@ -670,23 +859,27 @@
         </w:numPr>
       </w:pPr>
       <w:hyperlink r:id="rId8" w:history="1">
+        <w:proofErr w:type="spellStart"/>
         <w:r>
           <w:rPr>
             <w:rStyle w:val="Hipervnculo"/>
           </w:rPr>
           <w:t>syrebo</w:t>
         </w:r>
+        <w:proofErr w:type="spellEnd"/>
       </w:hyperlink>
       <w:r>
         <w:t xml:space="preserve"> (en </w:t>
       </w:r>
       <w:hyperlink r:id="rId9" w:history="1">
+        <w:proofErr w:type="spellStart"/>
         <w:r>
           <w:rPr>
             <w:rStyle w:val="Hipervnculo"/>
           </w:rPr>
           <w:t>amazon</w:t>
         </w:r>
+        <w:proofErr w:type="spellEnd"/>
       </w:hyperlink>
       <w:r>
         <w:t>)</w:t>
@@ -694,7 +887,23 @@
     </w:p>
     <w:p>
       <w:r>
-        <w:t xml:space="preserve">Mi opción sería (en material, al por mayor) 5€ / falange, 2 falanges por dedo + 1 pulgar = 55€/mano en actuadores. + 10 de batería, 10 de bancada y guante, 50 de emg y 50 de electrónica ~= 170 en material.  Contando con sensores de flexión: 10€/falange, 10 fanages, otros 100€. </w:t>
+        <w:t xml:space="preserve">Mi opción sería (en material, al por mayor) 5€ / falange, 2 falanges por dedo + 1 pulgar = 55€/mano en actuadores. + 10 de batería, 10 de bancada y guante, 50 de </w:t>
+      </w:r>
+      <w:proofErr w:type="spellStart"/>
+      <w:r>
+        <w:t>emg</w:t>
+      </w:r>
+      <w:proofErr w:type="spellEnd"/>
+      <w:r>
+        <w:t xml:space="preserve"> y 50 de electrónica ~= 170 en material.  Contando con sensores de flexión: 10€/falange, 10 </w:t>
+      </w:r>
+      <w:proofErr w:type="spellStart"/>
+      <w:r>
+        <w:t>fanages</w:t>
+      </w:r>
+      <w:proofErr w:type="spellEnd"/>
+      <w:r>
+        <w:t xml:space="preserve">, otros 100€. </w:t>
       </w:r>
     </w:p>
     <w:p>
@@ -731,8 +940,16 @@
         <w:rPr>
           <w:u w:val="single"/>
         </w:rPr>
-        <w:t>Target audience</w:t>
-      </w:r>
+        <w:t xml:space="preserve">Target </w:t>
+      </w:r>
+      <w:proofErr w:type="spellStart"/>
+      <w:r>
+        <w:rPr>
+          <w:u w:val="single"/>
+        </w:rPr>
+        <w:t>audience</w:t>
+      </w:r>
+      <w:proofErr w:type="spellEnd"/>
     </w:p>
     <w:p>
       <w:r>
@@ -742,10 +959,7 @@
         <w:t>otras patologías</w:t>
       </w:r>
       <w:r>
-        <w:t xml:space="preserve">, </w:t>
-      </w:r>
-      <w:r>
-        <w:t>clínicas de</w:t>
+        <w:t>, clínicas de</w:t>
       </w:r>
       <w:r>
         <w:t xml:space="preserve"> rehabilitación</w:t>
@@ -760,7 +974,23 @@
         <w:t xml:space="preserve"> pero no la fuerza. </w:t>
       </w:r>
       <w:r>
-        <w:t xml:space="preserve">Si no tienes las capacidades mototas mejor infraactuado sujeto a la mano, </w:t>
+        <w:t xml:space="preserve">Si no tienes las capacidades </w:t>
+      </w:r>
+      <w:proofErr w:type="spellStart"/>
+      <w:r>
+        <w:t>mototas</w:t>
+      </w:r>
+      <w:proofErr w:type="spellEnd"/>
+      <w:r>
+        <w:t xml:space="preserve"> mejor </w:t>
+      </w:r>
+      <w:proofErr w:type="spellStart"/>
+      <w:r>
+        <w:t>infraactuado</w:t>
+      </w:r>
+      <w:proofErr w:type="spellEnd"/>
+      <w:r>
+        <w:t xml:space="preserve"> sujeto a la mano, </w:t>
       </w:r>
       <w:r>
         <w:t>este</w:t>
@@ -781,13 +1011,43 @@
           <w:u w:val="single"/>
         </w:rPr>
       </w:pPr>
+      <w:proofErr w:type="spellStart"/>
       <w:r>
         <w:rPr>
           <w:u w:val="single"/>
         </w:rPr>
         <w:lastRenderedPageBreak/>
-        <w:t>Unique selling point</w:t>
-      </w:r>
+        <w:t>Unique</w:t>
+      </w:r>
+      <w:proofErr w:type="spellEnd"/>
+      <w:r>
+        <w:rPr>
+          <w:u w:val="single"/>
+        </w:rPr>
+        <w:t xml:space="preserve"> </w:t>
+      </w:r>
+      <w:proofErr w:type="spellStart"/>
+      <w:r>
+        <w:rPr>
+          <w:u w:val="single"/>
+        </w:rPr>
+        <w:t>selling</w:t>
+      </w:r>
+      <w:proofErr w:type="spellEnd"/>
+      <w:r>
+        <w:rPr>
+          <w:u w:val="single"/>
+        </w:rPr>
+        <w:t xml:space="preserve"> </w:t>
+      </w:r>
+      <w:proofErr w:type="spellStart"/>
+      <w:r>
+        <w:rPr>
+          <w:u w:val="single"/>
+        </w:rPr>
+        <w:t>point</w:t>
+      </w:r>
+      <w:proofErr w:type="spellEnd"/>
     </w:p>
     <w:p>
       <w:r>
@@ -845,6 +1105,64 @@
           <w:t>AAATE</w:t>
         </w:r>
       </w:hyperlink>
+    </w:p>
+    <w:p>
+      <w:pPr>
+        <w:pStyle w:val="Ttulo1"/>
+      </w:pPr>
+      <w:r>
+        <w:t>Trabajo futuro</w:t>
+      </w:r>
+    </w:p>
+    <w:p>
+      <w:proofErr w:type="spellStart"/>
+      <w:r>
+        <w:t>Deteción</w:t>
+      </w:r>
+      <w:proofErr w:type="spellEnd"/>
+      <w:r>
+        <w:t xml:space="preserve"> de la intencionalidad con manga de presión</w:t>
+      </w:r>
+    </w:p>
+    <w:p>
+      <w:r>
+        <w:t>Identificación y optimización del mecanismo de barras</w:t>
+      </w:r>
+    </w:p>
+    <w:p>
+      <w:r>
+        <w:t>Mejora en la ergonomía en general</w:t>
+      </w:r>
+    </w:p>
+    <w:p>
+      <w:r>
+        <w:t>Motores hechos para trabajar en bloqueo</w:t>
+      </w:r>
+    </w:p>
+    <w:p>
+      <w:r>
+        <w:t>Seguridad del usuario</w:t>
+      </w:r>
+    </w:p>
+    <w:p>
+      <w:r>
+        <w:t>Medida directa de la fuerza</w:t>
+      </w:r>
+    </w:p>
+    <w:p>
+      <w:r>
+        <w:t>Identificación de un mercado</w:t>
+      </w:r>
+    </w:p>
+    <w:p>
+      <w:r>
+        <w:t>Creación de piezas regulables y tamaños estándar basados en datos biométricos poblacionales</w:t>
+      </w:r>
+    </w:p>
+    <w:p>
+      <w:r>
+        <w:t>Parametrización del diseño mecánico</w:t>
+      </w:r>
     </w:p>
     <w:p/>
     <w:sectPr>
@@ -1698,6 +2016,27 @@
     <w:name w:val="Normal"/>
     <w:qFormat/>
   </w:style>
+  <w:style w:type="paragraph" w:styleId="Ttulo1">
+    <w:name w:val="heading 1"/>
+    <w:basedOn w:val="Normal"/>
+    <w:next w:val="Normal"/>
+    <w:link w:val="Ttulo1Car"/>
+    <w:uiPriority w:val="9"/>
+    <w:qFormat/>
+    <w:rsid w:val="00142E2E"/>
+    <w:pPr>
+      <w:keepNext/>
+      <w:keepLines/>
+      <w:spacing w:before="240" w:after="0"/>
+      <w:outlineLvl w:val="0"/>
+    </w:pPr>
+    <w:rPr>
+      <w:rFonts w:asciiTheme="majorHAnsi" w:eastAsiaTheme="majorEastAsia" w:hAnsiTheme="majorHAnsi" w:cstheme="majorBidi"/>
+      <w:color w:val="2F5496" w:themeColor="accent1" w:themeShade="BF"/>
+      <w:sz w:val="32"/>
+      <w:szCs w:val="32"/>
+    </w:rPr>
+  </w:style>
   <w:style w:type="character" w:default="1" w:styleId="Fuentedeprrafopredeter">
     <w:name w:val="Default Paragraph Font"/>
     <w:uiPriority w:val="1"/>
@@ -1757,6 +2096,19 @@
     <w:rPr>
       <w:color w:val="605E5C"/>
       <w:shd w:val="clear" w:color="auto" w:fill="E1DFDD"/>
+    </w:rPr>
+  </w:style>
+  <w:style w:type="character" w:customStyle="1" w:styleId="Ttulo1Car">
+    <w:name w:val="Título 1 Car"/>
+    <w:basedOn w:val="Fuentedeprrafopredeter"/>
+    <w:link w:val="Ttulo1"/>
+    <w:uiPriority w:val="9"/>
+    <w:rsid w:val="00142E2E"/>
+    <w:rPr>
+      <w:rFonts w:asciiTheme="majorHAnsi" w:eastAsiaTheme="majorEastAsia" w:hAnsiTheme="majorHAnsi" w:cstheme="majorBidi"/>
+      <w:color w:val="2F5496" w:themeColor="accent1" w:themeShade="BF"/>
+      <w:sz w:val="32"/>
+      <w:szCs w:val="32"/>
     </w:rPr>
   </w:style>
 </w:styles>

</xml_diff>